<commit_message>
New translations email t-1 [template] partner email – if rsvp no.docx (Polish)
</commit_message>
<xml_diff>
--- a/public/email/crowdin/translations/pl/Email T-1 [TEMPLATE] Partner email – if RSVP no.docx
+++ b/public/email/crowdin/translations/pl/Email T-1 [TEMPLATE] Partner email – if RSVP no.docx
@@ -16,14 +16,14 @@
             <w:color w:val="1155cc"/>
             <w:u w:val="single"/>
           </w:rPr>
-          <w:t>English</w:t>
+          <w:t>Angielski</w:t>
         </w:r>
       </w:hyperlink>
       <w:r>
         <w:rPr>
           <w:color w:val="ff0000"/>
         </w:rPr>
-        <w:t xml:space="preserve"> / Portuguese / French / Thai / Vietnamese / Spanish</w:t>
+        <w:t xml:space="preserve"> / Portugalski / Francuski / Tajska / Wietnamski / Hiszpański</w:t>
       </w:r>
     </w:p>
     <w:p>
@@ -45,7 +45,7 @@
         <w:pStyle w:val="P68B1DB1-Normal2"/>
       </w:pPr>
       <w:r>
-        <w:t>English</w:t>
+        <w:t>Angielski</w:t>
       </w:r>
     </w:p>
     <w:p/>
@@ -93,7 +93,7 @@
               <w:rPr>
                 <w:b w:val="1"/>
               </w:rPr>
-              <w:t>Brief</w:t>
+              <w:t>Streszczenie</w:t>
             </w:r>
             <w:r>
               <w:t>:</w:t>
@@ -105,7 +105,7 @@
               <w:spacing w:line="240" w:lineRule="auto"/>
             </w:pPr>
             <w:r>
-              <w:t xml:space="preserve">An email sent to partners in the target country who have RSVPed no. It will be sent via customer.io</w:t>
+              <w:t xml:space="preserve">Email wysłany do partnerów w docelowym kraju, którzy odpowiedzieli nie. Zostanie wysłany przez customer.io</w:t>
             </w:r>
           </w:p>
           <w:p>
@@ -123,7 +123,7 @@
               <w:rPr>
                 <w:b w:val="1"/>
               </w:rPr>
-              <w:t xml:space="preserve">Target audience</w:t>
+              <w:t xml:space="preserve">Docelowa publiczność</w:t>
             </w:r>
             <w:r>
               <w:t>:</w:t>
@@ -135,7 +135,7 @@
               <w:spacing w:line="240" w:lineRule="auto"/>
             </w:pPr>
             <w:r>
-              <w:t xml:space="preserve">Invited partners who RSVP no</w:t>
+              <w:t xml:space="preserve">Zaproszeni partnerzy, którzy odpowiedzieli nie</w:t>
             </w:r>
           </w:p>
         </w:tc>
@@ -147,16 +147,16 @@
         <w:rPr>
           <w:b w:val="1"/>
         </w:rPr>
-        <w:t xml:space="preserve">Subject line</w:t>
-      </w:r>
-      <w:r>
-        <w:t xml:space="preserve">: Thinking of you at </w:t>
+        <w:t>Temat</w:t>
+      </w:r>
+      <w:r>
+        <w:t xml:space="preserve">: Myślimy o Tobie podczas </w:t>
       </w:r>
       <w:r>
         <w:rPr>
           <w:highlight w:val="yellow"/>
         </w:rPr>
-        <w:t xml:space="preserve">[EVENT NAME]</w:t>
+        <w:t xml:space="preserve">[NAZWA WYDARZENIA]</w:t>
       </w:r>
       <w:r>
         <w:t xml:space="preserve"> 😔</w:t>
@@ -182,13 +182,13 @@
         <w:pStyle w:val="P68B1DB1-Normal3"/>
       </w:pPr>
       <w:r>
-        <w:t xml:space="preserve">We’ll miss you at the </w:t>
+        <w:t xml:space="preserve">Będzie nam Ciebie brakować na </w:t>
       </w:r>
       <w:r>
         <w:rPr>
           <w:highlight w:val="yellow"/>
         </w:rPr>
-        <w:t xml:space="preserve">[EVENT NAME]</w:t>
+        <w:t xml:space="preserve">[NAZWA WYDARZENIA]</w:t>
       </w:r>
       <w:r>
         <w:t>!</w:t>
@@ -197,13 +197,13 @@
     <w:p/>
     <w:p>
       <w:r>
-        <w:t xml:space="preserve">Dear </w:t>
+        <w:t xml:space="preserve">Szanowni Państwo </w:t>
       </w:r>
       <w:r>
         <w:rPr>
           <w:highlight w:val="yellow"/>
         </w:rPr>
-        <w:t xml:space="preserve">[PARTNER NAME]</w:t>
+        <w:t xml:space="preserve">[NAZWA PARTNERA]</w:t>
       </w:r>
       <w:r>
         <w:t xml:space="preserve">, </w:t>
@@ -215,16 +215,16 @@
         <w:spacing w:after="200" w:lineRule="auto"/>
       </w:pPr>
       <w:r>
-        <w:t xml:space="preserve">Thank you for taking the time to respond to our invitation to the upcoming </w:t>
+        <w:t xml:space="preserve">Dziękujemy za poświęcenie czasu na odpowiedź na nasze zaproszenie na nadchodzące </w:t>
       </w:r>
       <w:r>
         <w:rPr>
           <w:highlight w:val="yellow"/>
         </w:rPr>
-        <w:t xml:space="preserve">[EVENT NAME]</w:t>
-      </w:r>
-      <w:r>
-        <w:t xml:space="preserve">. We were really looking forward to seeing you there.</w:t>
+        <w:t xml:space="preserve">[NAZWA WYDARZENIA]</w:t>
+      </w:r>
+      <w:r>
+        <w:t xml:space="preserve">. Naprawdę czekaliśmy na Ciebie.</w:t>
       </w:r>
     </w:p>
     <w:p>
@@ -232,7 +232,7 @@
         <w:spacing w:after="200" w:lineRule="auto"/>
       </w:pPr>
       <w:r>
-        <w:t xml:space="preserve">Even though we’re disappointed we can’t meet you, we understand that scheduling conflicts and other commitments sometimes come up. </w:t>
+        <w:t xml:space="preserve">Chociaż jesteśmy zawiedzeni, że nie możemy się spotkać, rozumiemy, że czasami pojawiają się konflikty w harmonogramie i inne zobowiązania. </w:t>
       </w:r>
     </w:p>
     <w:p>
@@ -240,7 +240,7 @@
         <w:spacing w:after="200" w:lineRule="auto"/>
       </w:pPr>
       <w:r>
-        <w:t xml:space="preserve">If you’re comfortable sharing it with us, we’d like to know why you responded no. Please reply to this email as your feedback could help us make improvements in our event planning processes and better serve you in the future.</w:t>
+        <w:t xml:space="preserve">Jeśli czujesz się komfortowo, chcielibyśmy wiedzieć, dlaczego odpowiedziałeś nie. Proszę odpowiedz na ten email, ponieważ Twoja opinia może pomóc nam wprowadzić poprawki w naszych procesach planowania wydarzeń i lepiej Cię obsługiwać w przyszłości.</w:t>
       </w:r>
     </w:p>
     <w:p>
@@ -248,7 +248,7 @@
         <w:spacing w:after="200" w:lineRule="auto"/>
       </w:pPr>
       <w:r>
-        <w:t xml:space="preserve">We hope to see you at our future events. </w:t>
+        <w:t xml:space="preserve">Mamy nadzieję, że zobaczymy się na naszych przyszłych wydarzeniach. </w:t>
       </w:r>
     </w:p>
     <w:p>
@@ -257,7 +257,7 @@
       </w:pPr>
       <w:commentRangeStart w:id="0"/>
       <w:r>
-        <w:t xml:space="preserve">If you have any questions, please contact us via </w:t>
+        <w:t xml:space="preserve">Jeśli masz jakiekolwiek pytania, prosimy o kontakt z nami za pośrednictwem </w:t>
       </w:r>
       <w:hyperlink r:id="rId7">
         <w:r>
@@ -265,11 +265,11 @@
             <w:color w:val="1155cc"/>
             <w:u w:val="single"/>
           </w:rPr>
-          <w:t xml:space="preserve">live chat</w:t>
+          <w:t xml:space="preserve">czatu na żywo</w:t>
         </w:r>
       </w:hyperlink>
       <w:r>
-        <w:t xml:space="preserve"> or </w:t>
+        <w:t xml:space="preserve"> lub </w:t>
       </w:r>
       <w:hyperlink r:id="rId8">
         <w:r>
@@ -289,31 +289,31 @@
         <w:spacing w:after="200" w:lineRule="auto"/>
       </w:pPr>
       <w:r>
-        <w:t xml:space="preserve">If you have any questions, please contact your country manager, </w:t>
+        <w:t xml:space="preserve">Jeśli masz jakiekolwiek pytania, prosimy o kontakt z menedżerem krajowym, </w:t>
       </w:r>
       <w:r>
         <w:rPr>
           <w:highlight w:val="yellow"/>
         </w:rPr>
-        <w:t>[NAME]</w:t>
-      </w:r>
-      <w:r>
-        <w:t xml:space="preserve">, at </w:t>
+        <w:t>[IMIĘ]</w:t>
+      </w:r>
+      <w:r>
+        <w:t xml:space="preserve">, pod adresem </w:t>
       </w:r>
       <w:r>
         <w:rPr>
           <w:highlight w:val="yellow"/>
         </w:rPr>
-        <w:t xml:space="preserve">[EMAIL ADDRESS]</w:t>
-      </w:r>
-      <w:r>
-        <w:t xml:space="preserve"> or </w:t>
+        <w:t xml:space="preserve">[ADRES EMAIL]</w:t>
+      </w:r>
+      <w:r>
+        <w:t xml:space="preserve"> lub </w:t>
       </w:r>
       <w:r>
         <w:rPr>
           <w:highlight w:val="yellow"/>
         </w:rPr>
-        <w:t xml:space="preserve">[WHATSAPP NO]</w:t>
+        <w:t xml:space="preserve">[NUMER WHATSAPP]</w:t>
       </w:r>
       <w:r>
         <w:t xml:space="preserve"> (WhatsApp). </w:t>
@@ -369,7 +369,7 @@
         <w:pStyle w:val="P68B1DB1-Normal4"/>
       </w:pPr>
       <w:r>
-        <w:t xml:space="preserve">choose either one</w:t>
+        <w:t xml:space="preserve">wybierz jedną z opcji</w:t>
       </w:r>
     </w:p>
   </w:comment>

</xml_diff>